<commit_message>
Kleine aanpassing aan docx
</commit_message>
<xml_diff>
--- a/Group project ML.docx
+++ b/Group project ML.docx
@@ -13,6 +13,7 @@
       </w:pPr>
       <w:r>
         <w:rPr>
+          <w:noProof/>
           <w:sz w:val="36"/>
           <w:szCs w:val="36"/>
           <w:lang w:val="en-US"/>
@@ -321,7 +322,7 @@
         <w:rPr>
           <w:lang w:val="en-US"/>
         </w:rPr>
-        <w:t>Introduction</w:t>
+        <w:t>Problem Statement and Motivation</w:t>
       </w:r>
     </w:p>
     <w:p>
@@ -392,6 +393,7 @@
       </w:pPr>
       <w:r>
         <w:rPr>
+          <w:noProof/>
           <w:lang w:val="en-US"/>
         </w:rPr>
         <w:drawing>
@@ -903,25 +905,19 @@
           <w:rFonts w:eastAsiaTheme="minorEastAsia"/>
           <w:lang w:val="en-US"/>
         </w:rPr>
-        <w:t>both total violent and sexual crimes and population had to be excluded from further analysis.</w:t>
+        <w:t xml:space="preserve">both total violent and sexual crimes and population had to be excluded from further analysis. </w:t>
       </w:r>
-      <w:r>
+    </w:p>
+    <w:p>
+      <w:pPr>
         <w:rPr>
           <w:rFonts w:eastAsiaTheme="minorEastAsia"/>
           <w:lang w:val="en-US"/>
         </w:rPr>
-        <w:t xml:space="preserve"> </w:t>
-      </w:r>
-    </w:p>
-    <w:p>
-      <w:pPr>
-        <w:rPr>
-          <w:rFonts w:eastAsiaTheme="minorEastAsia"/>
-          <w:lang w:val="en-US"/>
-        </w:rPr>
       </w:pPr>
       <w:r>
         <w:rPr>
+          <w:noProof/>
           <w:lang w:val="en-US"/>
         </w:rPr>
         <w:drawing>
@@ -983,6 +979,7 @@
       <w:r>
         <w:rPr>
           <w:rFonts w:eastAsiaTheme="minorEastAsia"/>
+          <w:noProof/>
           <w:lang w:val="en-US"/>
         </w:rPr>
         <w:drawing>
@@ -1046,23 +1043,7 @@
           <w:rFonts w:eastAsiaTheme="minorEastAsia"/>
           <w:lang w:val="en-US"/>
         </w:rPr>
-        <w:t xml:space="preserve">In a subset of neighborhoods, the reported population was zero. Division by zero caused infinite target values and consequently useless observations. Therefore, only neighborhoods with a population count greater than zero were </w:t>
-      </w:r>
-      <w:proofErr w:type="gramStart"/>
-      <w:r>
-        <w:rPr>
-          <w:rFonts w:eastAsiaTheme="minorEastAsia"/>
-          <w:lang w:val="en-US"/>
-        </w:rPr>
-        <w:t>taken into account</w:t>
-      </w:r>
-      <w:proofErr w:type="gramEnd"/>
-      <w:r>
-        <w:rPr>
-          <w:rFonts w:eastAsiaTheme="minorEastAsia"/>
-          <w:lang w:val="en-US"/>
-        </w:rPr>
-        <w:t xml:space="preserve"> when constructing the target variable. A second problem arrived in cases where the population of a neighborhood was l</w:t>
+        <w:t>In a subset of neighborhoods, the reported population was zero. Division by zero caused infinite target values and consequently useless observations. Therefore, only neighborhoods with a population count greater than zero were taken into account when constructing the target variable. A second problem arrived in cases where the population of a neighborhood was l</w:t>
       </w:r>
       <w:r>
         <w:rPr>
@@ -1140,6 +1121,7 @@
       <w:r>
         <w:rPr>
           <w:rFonts w:eastAsiaTheme="minorEastAsia"/>
+          <w:noProof/>
           <w:lang w:val="en-US"/>
         </w:rPr>
         <w:drawing>
@@ -1265,6 +1247,7 @@
       <w:r>
         <w:rPr>
           <w:rFonts w:eastAsiaTheme="minorEastAsia"/>
+          <w:noProof/>
           <w:lang w:val="en-US"/>
         </w:rPr>
         <w:drawing>
@@ -4618,7 +4601,7 @@
         <w:kern w:val="2"/>
         <w:sz w:val="24"/>
         <w:szCs w:val="24"/>
-        <w:lang w:val="en-NL" w:eastAsia="en-US" w:bidi="ar-SA"/>
+        <w:lang w:eastAsia="en-US" w:bidi="ar-SA"/>
         <w14:ligatures w14:val="standardContextual"/>
       </w:rPr>
     </w:rPrDefault>
@@ -15164,7 +15147,7 @@
       </w:tcPr>
     </w:tblStylePr>
   </w:style>
-  <w:style w:type="table" w:styleId="ColourfulShading">
+  <w:style w:type="table" w:styleId="ColorfulShading">
     <w:name w:val="Colorful Shading"/>
     <w:basedOn w:val="TableNormal"/>
     <w:uiPriority w:val="71"/>
@@ -15285,7 +15268,7 @@
       </w:rPr>
     </w:tblStylePr>
   </w:style>
-  <w:style w:type="table" w:styleId="ColourfulShadingAccent1">
+  <w:style w:type="table" w:styleId="ColorfulShading-Accent1">
     <w:name w:val="Colorful Shading Accent 1"/>
     <w:basedOn w:val="TableNormal"/>
     <w:uiPriority w:val="71"/>
@@ -15406,7 +15389,7 @@
       </w:rPr>
     </w:tblStylePr>
   </w:style>
-  <w:style w:type="table" w:styleId="ColourfulShadingAccent2">
+  <w:style w:type="table" w:styleId="ColorfulShading-Accent2">
     <w:name w:val="Colorful Shading Accent 2"/>
     <w:basedOn w:val="TableNormal"/>
     <w:uiPriority w:val="71"/>
@@ -15527,7 +15510,7 @@
       </w:rPr>
     </w:tblStylePr>
   </w:style>
-  <w:style w:type="table" w:styleId="ColourfulShadingAccent3">
+  <w:style w:type="table" w:styleId="ColorfulShading-Accent3">
     <w:name w:val="Colorful Shading Accent 3"/>
     <w:basedOn w:val="TableNormal"/>
     <w:uiPriority w:val="71"/>
@@ -15638,7 +15621,7 @@
       </w:tcPr>
     </w:tblStylePr>
   </w:style>
-  <w:style w:type="table" w:styleId="ColourfulShadingAccent4">
+  <w:style w:type="table" w:styleId="ColorfulShading-Accent4">
     <w:name w:val="Colorful Shading Accent 4"/>
     <w:basedOn w:val="TableNormal"/>
     <w:uiPriority w:val="71"/>
@@ -15759,7 +15742,7 @@
       </w:rPr>
     </w:tblStylePr>
   </w:style>
-  <w:style w:type="table" w:styleId="ColourfulShadingAccent5">
+  <w:style w:type="table" w:styleId="ColorfulShading-Accent5">
     <w:name w:val="Colorful Shading Accent 5"/>
     <w:basedOn w:val="TableNormal"/>
     <w:uiPriority w:val="71"/>
@@ -15880,7 +15863,7 @@
       </w:rPr>
     </w:tblStylePr>
   </w:style>
-  <w:style w:type="table" w:styleId="ColourfulShadingAccent6">
+  <w:style w:type="table" w:styleId="ColorfulShading-Accent6">
     <w:name w:val="Colorful Shading Accent 6"/>
     <w:basedOn w:val="TableNormal"/>
     <w:uiPriority w:val="71"/>
@@ -16001,7 +15984,7 @@
       </w:rPr>
     </w:tblStylePr>
   </w:style>
-  <w:style w:type="table" w:styleId="ColourfulList">
+  <w:style w:type="table" w:styleId="ColorfulList">
     <w:name w:val="Colorful List"/>
     <w:basedOn w:val="TableNormal"/>
     <w:uiPriority w:val="72"/>
@@ -16086,7 +16069,7 @@
       </w:tcPr>
     </w:tblStylePr>
   </w:style>
-  <w:style w:type="table" w:styleId="ColourfulListAccent1">
+  <w:style w:type="table" w:styleId="ColorfulList-Accent1">
     <w:name w:val="Colorful List Accent 1"/>
     <w:basedOn w:val="TableNormal"/>
     <w:uiPriority w:val="72"/>
@@ -16171,7 +16154,7 @@
       </w:tcPr>
     </w:tblStylePr>
   </w:style>
-  <w:style w:type="table" w:styleId="ColourfulListAccent2">
+  <w:style w:type="table" w:styleId="ColorfulList-Accent2">
     <w:name w:val="Colorful List Accent 2"/>
     <w:basedOn w:val="TableNormal"/>
     <w:uiPriority w:val="72"/>
@@ -16256,7 +16239,7 @@
       </w:tcPr>
     </w:tblStylePr>
   </w:style>
-  <w:style w:type="table" w:styleId="ColourfulListAccent3">
+  <w:style w:type="table" w:styleId="ColorfulList-Accent3">
     <w:name w:val="Colorful List Accent 3"/>
     <w:basedOn w:val="TableNormal"/>
     <w:uiPriority w:val="72"/>
@@ -16341,7 +16324,7 @@
       </w:tcPr>
     </w:tblStylePr>
   </w:style>
-  <w:style w:type="table" w:styleId="ColourfulListAccent4">
+  <w:style w:type="table" w:styleId="ColorfulList-Accent4">
     <w:name w:val="Colorful List Accent 4"/>
     <w:basedOn w:val="TableNormal"/>
     <w:uiPriority w:val="72"/>
@@ -16426,7 +16409,7 @@
       </w:tcPr>
     </w:tblStylePr>
   </w:style>
-  <w:style w:type="table" w:styleId="ColourfulListAccent5">
+  <w:style w:type="table" w:styleId="ColorfulList-Accent5">
     <w:name w:val="Colorful List Accent 5"/>
     <w:basedOn w:val="TableNormal"/>
     <w:uiPriority w:val="72"/>
@@ -16511,7 +16494,7 @@
       </w:tcPr>
     </w:tblStylePr>
   </w:style>
-  <w:style w:type="table" w:styleId="ColourfulListAccent6">
+  <w:style w:type="table" w:styleId="ColorfulList-Accent6">
     <w:name w:val="Colorful List Accent 6"/>
     <w:basedOn w:val="TableNormal"/>
     <w:uiPriority w:val="72"/>
@@ -16596,7 +16579,7 @@
       </w:tcPr>
     </w:tblStylePr>
   </w:style>
-  <w:style w:type="table" w:styleId="ColourfulGrid">
+  <w:style w:type="table" w:styleId="ColorfulGrid">
     <w:name w:val="Colorful Grid"/>
     <w:basedOn w:val="TableNormal"/>
     <w:uiPriority w:val="73"/>
@@ -16675,7 +16658,7 @@
       </w:tcPr>
     </w:tblStylePr>
   </w:style>
-  <w:style w:type="table" w:styleId="ColourfulGridAccent1">
+  <w:style w:type="table" w:styleId="ColorfulGrid-Accent1">
     <w:name w:val="Colorful Grid Accent 1"/>
     <w:basedOn w:val="TableNormal"/>
     <w:uiPriority w:val="73"/>
@@ -16754,7 +16737,7 @@
       </w:tcPr>
     </w:tblStylePr>
   </w:style>
-  <w:style w:type="table" w:styleId="ColourfulGridAccent2">
+  <w:style w:type="table" w:styleId="ColorfulGrid-Accent2">
     <w:name w:val="Colorful Grid Accent 2"/>
     <w:basedOn w:val="TableNormal"/>
     <w:uiPriority w:val="73"/>
@@ -16833,7 +16816,7 @@
       </w:tcPr>
     </w:tblStylePr>
   </w:style>
-  <w:style w:type="table" w:styleId="ColourfulGridAccent3">
+  <w:style w:type="table" w:styleId="ColorfulGrid-Accent3">
     <w:name w:val="Colorful Grid Accent 3"/>
     <w:basedOn w:val="TableNormal"/>
     <w:uiPriority w:val="73"/>
@@ -16912,7 +16895,7 @@
       </w:tcPr>
     </w:tblStylePr>
   </w:style>
-  <w:style w:type="table" w:styleId="ColourfulGridAccent4">
+  <w:style w:type="table" w:styleId="ColorfulGrid-Accent4">
     <w:name w:val="Colorful Grid Accent 4"/>
     <w:basedOn w:val="TableNormal"/>
     <w:uiPriority w:val="73"/>
@@ -16991,7 +16974,7 @@
       </w:tcPr>
     </w:tblStylePr>
   </w:style>
-  <w:style w:type="table" w:styleId="ColourfulGridAccent5">
+  <w:style w:type="table" w:styleId="ColorfulGrid-Accent5">
     <w:name w:val="Colorful Grid Accent 5"/>
     <w:basedOn w:val="TableNormal"/>
     <w:uiPriority w:val="73"/>
@@ -17070,7 +17053,7 @@
       </w:tcPr>
     </w:tblStylePr>
   </w:style>
-  <w:style w:type="table" w:styleId="ColourfulGridAccent6">
+  <w:style w:type="table" w:styleId="ColorfulGrid-Accent6">
     <w:name w:val="Colorful Grid Accent 6"/>
     <w:basedOn w:val="TableNormal"/>
     <w:uiPriority w:val="73"/>

</xml_diff>